<commit_message>
Added different top side for arduino case. Also added an engraved version of the wooden clock face.
</commit_message>
<xml_diff>
--- a/ConceptStahpwatch.docx
+++ b/ConceptStahpwatch.docx
@@ -12,29 +12,65 @@
         <w:rPr>
           <w:lang w:val="en-US"/>
         </w:rPr>
-        <w:t>Concept minu</w:t>
+        <w:t xml:space="preserve">Concept </w:t>
+      </w:r>
+      <w:r>
+        <w:rPr>
+          <w:lang w:val="en-US"/>
+        </w:rPr>
+        <w:t>Hour Timer</w:t>
+      </w:r>
+    </w:p>
+    <w:p>
+      <w:pPr>
+        <w:rPr>
+          <w:lang w:val="en-US"/>
+        </w:rPr>
+      </w:pPr>
+      <w:r>
+        <w:rPr>
+          <w:lang w:val="en-US"/>
+        </w:rPr>
+        <w:t xml:space="preserve">The </w:t>
+      </w:r>
+      <w:r>
+        <w:rPr>
+          <w:lang w:val="en-US"/>
+        </w:rPr>
+        <w:t>hour</w:t>
+      </w:r>
+      <w:r>
+        <w:rPr>
+          <w:lang w:val="en-US"/>
+        </w:rPr>
+        <w:t xml:space="preserve"> </w:t>
+      </w:r>
+      <w:r>
+        <w:rPr>
+          <w:lang w:val="en-US"/>
+        </w:rPr>
+        <w:t>timer</w:t>
+      </w:r>
+      <w:r>
+        <w:rPr>
+          <w:lang w:val="en-US"/>
+        </w:rPr>
+        <w:t xml:space="preserve"> is a </w:t>
+      </w:r>
+      <w:r>
+        <w:rPr>
+          <w:lang w:val="en-US"/>
+        </w:rPr>
+        <w:t>timer</w:t>
+      </w:r>
+      <w:r>
+        <w:rPr>
+          <w:lang w:val="en-US"/>
+        </w:rPr>
+        <w:t xml:space="preserve"> object that helps keeping track of time with the help of a clock hand and rgb leds. </w:t>
       </w:r>
       <w:bookmarkStart w:id="0" w:name="_GoBack"/>
       <w:bookmarkEnd w:id="0"/>
-      <w:r>
-        <w:rPr>
-          <w:lang w:val="en-US"/>
-        </w:rPr>
-        <w:t>te hourglass</w:t>
-      </w:r>
-    </w:p>
-    <w:p>
-      <w:pPr>
-        <w:rPr>
-          <w:lang w:val="en-US"/>
-        </w:rPr>
-      </w:pPr>
-      <w:r>
-        <w:rPr>
-          <w:lang w:val="en-US"/>
-        </w:rPr>
-        <w:t xml:space="preserve">The minute hourglass is a stopwatch object that helps keeping track of time with the help of a clock hand and rgb leds. </w:t>
-      </w:r>
     </w:p>
     <w:p>
       <w:pPr>

</xml_diff>